<commit_message>
added IP CA, Baja, Robotics club...
</commit_message>
<xml_diff>
--- a/Word_Layout/ZSchweyk_Academic_Resume_2023_09_19.docx
+++ b/Word_Layout/ZSchweyk_Academic_Resume_2023_09_19.docx
@@ -102,7 +102,47 @@
           <w:sz w:val="15"/>
           <w:szCs w:val="15"/>
         </w:rPr>
-        <w:t>3510 North Charles Street, AMR II #2207, Baltimore MD 21218</w:t>
+        <w:t>3301</w:t>
+      </w:r>
+      <w:r>
+        <w:rPr>
+          <w:rFonts w:ascii="Calibri (Body)" w:eastAsia="Calibri (Body)" w:hAnsi="Calibri (Body)" w:cs="Calibri (Body)"/>
+          <w:sz w:val="15"/>
+          <w:szCs w:val="15"/>
+        </w:rPr>
+        <w:t xml:space="preserve"> North Charles Street, </w:t>
+      </w:r>
+      <w:r>
+        <w:rPr>
+          <w:rFonts w:ascii="Calibri (Body)" w:eastAsia="Calibri (Body)" w:hAnsi="Calibri (Body)" w:cs="Calibri (Body)"/>
+          <w:sz w:val="15"/>
+          <w:szCs w:val="15"/>
+        </w:rPr>
+        <w:t>Scott-Bates Commons</w:t>
+      </w:r>
+      <w:r>
+        <w:rPr>
+          <w:rFonts w:ascii="Calibri (Body)" w:eastAsia="Calibri (Body)" w:hAnsi="Calibri (Body)" w:cs="Calibri (Body)"/>
+          <w:sz w:val="15"/>
+          <w:szCs w:val="15"/>
+        </w:rPr>
+        <w:t xml:space="preserve"> #</w:t>
+      </w:r>
+      <w:r>
+        <w:rPr>
+          <w:rFonts w:ascii="Calibri (Body)" w:eastAsia="Calibri (Body)" w:hAnsi="Calibri (Body)" w:cs="Calibri (Body)"/>
+          <w:sz w:val="15"/>
+          <w:szCs w:val="15"/>
+        </w:rPr>
+        <w:t>5194</w:t>
+      </w:r>
+      <w:r>
+        <w:rPr>
+          <w:rFonts w:ascii="Calibri (Body)" w:eastAsia="Calibri (Body)" w:hAnsi="Calibri (Body)" w:cs="Calibri (Body)"/>
+          <w:sz w:val="15"/>
+          <w:szCs w:val="15"/>
+        </w:rPr>
+        <w:t>, Baltimore MD 21218</w:t>
       </w:r>
       <w:r>
         <w:rPr>
@@ -408,7 +448,7 @@
           <w:sz w:val="15"/>
           <w:szCs w:val="15"/>
         </w:rPr>
-        <w:t>Johns Hopkins University and Peabody Institute of Music</w:t>
+        <w:t xml:space="preserve">The </w:t>
       </w:r>
       <w:r>
         <w:rPr>
@@ -419,6 +459,17 @@
           <w:sz w:val="15"/>
           <w:szCs w:val="15"/>
         </w:rPr>
+        <w:t>Johns Hopkins University and Peabody Institute of Music</w:t>
+      </w:r>
+      <w:r>
+        <w:rPr>
+          <w:rStyle w:val="fs14fw6overflow-hidden"/>
+          <w:rFonts w:ascii="Calibri (Body)" w:eastAsia="Calibri (Body)" w:hAnsi="Calibri (Body)" w:cs="Calibri (Body)"/>
+          <w:b/>
+          <w:bCs/>
+          <w:sz w:val="15"/>
+          <w:szCs w:val="15"/>
+        </w:rPr>
         <w:t xml:space="preserve"> – GPA: 3.88/4.0</w:t>
       </w:r>
       <w:r>
@@ -447,6 +498,7 @@
         </w:tabs>
         <w:spacing w:line="210" w:lineRule="atLeast"/>
         <w:rPr>
+          <w:rStyle w:val="fs14fw4overflow-hidden"/>
           <w:rFonts w:ascii="Calibri (Body)" w:eastAsia="Calibri (Body)" w:hAnsi="Calibri (Body)" w:cs="Calibri (Body)"/>
           <w:i/>
           <w:iCs/>
@@ -463,7 +515,7 @@
           <w:sz w:val="15"/>
           <w:szCs w:val="15"/>
         </w:rPr>
-        <w:t xml:space="preserve">Electrical Engineering and Computer Science Double Major, w/ minors in Entrepreneurship and </w:t>
+        <w:t xml:space="preserve">Electrical Engineering and Computer Science Double Major, w/ </w:t>
       </w:r>
       <w:r>
         <w:rPr>
@@ -474,61 +526,116 @@
           <w:sz w:val="15"/>
           <w:szCs w:val="15"/>
         </w:rPr>
-        <w:t>Music</w:t>
-      </w:r>
-      <w:r>
-        <w:rPr>
-          <w:rStyle w:val="fs14fw4"/>
+        <w:t xml:space="preserve">double </w:t>
+      </w:r>
+      <w:r>
+        <w:rPr>
+          <w:rStyle w:val="fs14fw4fsioverflow-hidden"/>
           <w:rFonts w:ascii="Calibri (Body)" w:eastAsia="Calibri (Body)" w:hAnsi="Calibri (Body)" w:cs="Calibri (Body)"/>
           <w:i/>
           <w:iCs/>
           <w:sz w:val="15"/>
           <w:szCs w:val="15"/>
         </w:rPr>
-        <w:tab/>
-      </w:r>
-      <w:r>
-        <w:rPr>
-          <w:rStyle w:val="fs14fw4"/>
+        <w:t xml:space="preserve">minors in </w:t>
+      </w:r>
+      <w:r>
+        <w:rPr>
+          <w:rStyle w:val="fs14fw4fsioverflow-hidden"/>
           <w:rFonts w:ascii="Calibri (Body)" w:eastAsia="Calibri (Body)" w:hAnsi="Calibri (Body)" w:cs="Calibri (Body)"/>
           <w:i/>
           <w:iCs/>
           <w:sz w:val="15"/>
           <w:szCs w:val="15"/>
         </w:rPr>
-        <w:t xml:space="preserve">August </w:t>
-      </w:r>
-      <w:r>
-        <w:rPr>
-          <w:rStyle w:val="fs14fw4overflow-hidden"/>
+        <w:t>Entrepreneurship/Management</w:t>
+      </w:r>
+      <w:r>
+        <w:rPr>
+          <w:rStyle w:val="fs14fw4fsioverflow-hidden"/>
           <w:rFonts w:ascii="Calibri (Body)" w:eastAsia="Calibri (Body)" w:hAnsi="Calibri (Body)" w:cs="Calibri (Body)"/>
           <w:i/>
           <w:iCs/>
           <w:sz w:val="15"/>
           <w:szCs w:val="15"/>
         </w:rPr>
-        <w:t xml:space="preserve">2022 – May </w:t>
-      </w:r>
-      <w:r>
-        <w:rPr>
-          <w:rStyle w:val="fs14fw4overflow-hidden"/>
+        <w:t xml:space="preserve"> and </w:t>
+      </w:r>
+      <w:r>
+        <w:rPr>
+          <w:rStyle w:val="fs14fw4fsioverflow-hidden"/>
           <w:rFonts w:ascii="Calibri (Body)" w:eastAsia="Calibri (Body)" w:hAnsi="Calibri (Body)" w:cs="Calibri (Body)"/>
           <w:i/>
           <w:iCs/>
           <w:sz w:val="15"/>
           <w:szCs w:val="15"/>
         </w:rPr>
-        <w:t>2026</w:t>
-      </w:r>
-      <w:r>
-        <w:rPr>
-          <w:rStyle w:val="fs14fw4overflow-hidden"/>
+        <w:t>Music</w:t>
+      </w:r>
+      <w:r>
+        <w:rPr>
+          <w:rStyle w:val="fs14fw4fsioverflow-hidden"/>
           <w:rFonts w:ascii="Calibri (Body)" w:eastAsia="Calibri (Body)" w:hAnsi="Calibri (Body)" w:cs="Calibri (Body)"/>
           <w:i/>
           <w:iCs/>
           <w:sz w:val="15"/>
           <w:szCs w:val="15"/>
         </w:rPr>
+        <w:t xml:space="preserve"> Performance</w:t>
+      </w:r>
+      <w:r>
+        <w:rPr>
+          <w:rStyle w:val="fs14fw4"/>
+          <w:rFonts w:ascii="Calibri (Body)" w:eastAsia="Calibri (Body)" w:hAnsi="Calibri (Body)" w:cs="Calibri (Body)"/>
+          <w:i/>
+          <w:iCs/>
+          <w:sz w:val="15"/>
+          <w:szCs w:val="15"/>
+        </w:rPr>
+        <w:tab/>
+      </w:r>
+      <w:r>
+        <w:rPr>
+          <w:rStyle w:val="fs14fw4"/>
+          <w:rFonts w:ascii="Calibri (Body)" w:eastAsia="Calibri (Body)" w:hAnsi="Calibri (Body)" w:cs="Calibri (Body)"/>
+          <w:i/>
+          <w:iCs/>
+          <w:sz w:val="15"/>
+          <w:szCs w:val="15"/>
+        </w:rPr>
+        <w:t xml:space="preserve">August </w:t>
+      </w:r>
+      <w:r>
+        <w:rPr>
+          <w:rStyle w:val="fs14fw4overflow-hidden"/>
+          <w:rFonts w:ascii="Calibri (Body)" w:eastAsia="Calibri (Body)" w:hAnsi="Calibri (Body)" w:cs="Calibri (Body)"/>
+          <w:i/>
+          <w:iCs/>
+          <w:sz w:val="15"/>
+          <w:szCs w:val="15"/>
+        </w:rPr>
+        <w:t xml:space="preserve">2022 – May </w:t>
+      </w:r>
+      <w:r>
+        <w:rPr>
+          <w:rStyle w:val="fs14fw4overflow-hidden"/>
+          <w:rFonts w:ascii="Calibri (Body)" w:eastAsia="Calibri (Body)" w:hAnsi="Calibri (Body)" w:cs="Calibri (Body)"/>
+          <w:i/>
+          <w:iCs/>
+          <w:sz w:val="15"/>
+          <w:szCs w:val="15"/>
+        </w:rPr>
+        <w:t>2026</w:t>
+      </w:r>
+      <w:r>
+        <w:rPr>
+          <w:rStyle w:val="fs14fw4overflow-hidden"/>
+          <w:rFonts w:ascii="Calibri (Body)" w:eastAsia="Calibri (Body)" w:hAnsi="Calibri (Body)" w:cs="Calibri (Body)"/>
+          <w:i/>
+          <w:iCs/>
+          <w:sz w:val="15"/>
+          <w:szCs w:val="15"/>
+        </w:rPr>
         <w:t xml:space="preserve"> (Expected)</w:t>
       </w:r>
     </w:p>
@@ -537,11 +644,28 @@
         <w:tabs>
           <w:tab w:val="right" w:pos="10800"/>
         </w:tabs>
-        <w:spacing w:line="210" w:lineRule="atLeast"/>
-        <w:rPr>
-          <w:rFonts w:ascii="Calibri (Body)" w:eastAsia="Calibri (Body)" w:hAnsi="Calibri (Body)" w:cs="Calibri (Body)"/>
-          <w:sz w:val="15"/>
-          <w:szCs w:val="15"/>
+        <w:spacing w:line="20" w:lineRule="atLeast"/>
+        <w:rPr>
+          <w:rFonts w:ascii="Calibri (Body)" w:eastAsia="Calibri (Body)" w:hAnsi="Calibri (Body)" w:cs="Calibri (Body)"/>
+          <w:i/>
+          <w:iCs/>
+          <w:sz w:val="4"/>
+          <w:szCs w:val="4"/>
+        </w:rPr>
+      </w:pPr>
+    </w:p>
+    <w:p>
+      <w:pPr>
+        <w:tabs>
+          <w:tab w:val="right" w:pos="10800"/>
+        </w:tabs>
+        <w:spacing w:line="20" w:lineRule="atLeast"/>
+        <w:rPr>
+          <w:rFonts w:ascii="Calibri (Body)" w:eastAsia="Calibri (Body)" w:hAnsi="Calibri (Body)" w:cs="Calibri (Body)"/>
+          <w:i/>
+          <w:iCs/>
+          <w:sz w:val="4"/>
+          <w:szCs w:val="4"/>
         </w:rPr>
       </w:pPr>
     </w:p>
@@ -606,24 +730,14 @@
         </w:tabs>
         <w:spacing w:line="210" w:lineRule="atLeast"/>
         <w:rPr>
-          <w:rStyle w:val="fs14fw4"/>
-          <w:rFonts w:ascii="Calibri (Body)" w:eastAsia="Calibri (Body)" w:hAnsi="Calibri (Body)" w:cs="Calibri (Body)"/>
-          <w:sz w:val="15"/>
-          <w:szCs w:val="15"/>
-        </w:rPr>
-      </w:pPr>
-      <w:r>
-        <w:rPr>
-          <w:rStyle w:val="fs14fw4fsioverflow-hidden"/>
+          <w:rStyle w:val="fs14fw4overflow-hidden"/>
           <w:rFonts w:ascii="Calibri (Body)" w:eastAsia="Calibri (Body)" w:hAnsi="Calibri (Body)" w:cs="Calibri (Body)"/>
           <w:i/>
           <w:iCs/>
           <w:sz w:val="15"/>
           <w:szCs w:val="15"/>
         </w:rPr>
-        <w:t xml:space="preserve">2 </w:t>
-      </w:r>
-      <w:proofErr w:type="gramStart"/>
+      </w:pPr>
       <w:r>
         <w:rPr>
           <w:rStyle w:val="fs14fw4fsioverflow-hidden"/>
@@ -633,8 +747,9 @@
           <w:sz w:val="15"/>
           <w:szCs w:val="15"/>
         </w:rPr>
-        <w:t>Associate</w:t>
-      </w:r>
+        <w:t xml:space="preserve">2 </w:t>
+      </w:r>
+      <w:proofErr w:type="gramStart"/>
       <w:r>
         <w:rPr>
           <w:rStyle w:val="fs14fw4fsioverflow-hidden"/>
@@ -644,9 +759,8 @@
           <w:sz w:val="15"/>
           <w:szCs w:val="15"/>
         </w:rPr>
-        <w:t>s</w:t>
-      </w:r>
-      <w:proofErr w:type="gramEnd"/>
+        <w:t>Associate</w:t>
+      </w:r>
       <w:r>
         <w:rPr>
           <w:rStyle w:val="fs14fw4fsioverflow-hidden"/>
@@ -656,8 +770,9 @@
           <w:sz w:val="15"/>
           <w:szCs w:val="15"/>
         </w:rPr>
-        <w:t xml:space="preserve"> degrees in Math &amp; Science and Liberal Art</w:t>
-      </w:r>
+        <w:t>s</w:t>
+      </w:r>
+      <w:proofErr w:type="gramEnd"/>
       <w:r>
         <w:rPr>
           <w:rStyle w:val="fs14fw4fsioverflow-hidden"/>
@@ -667,125 +782,102 @@
           <w:sz w:val="15"/>
           <w:szCs w:val="15"/>
         </w:rPr>
-        <w:t>s</w:t>
-      </w:r>
-      <w:r>
-        <w:rPr>
-          <w:rStyle w:val="fs14fw4"/>
+        <w:t xml:space="preserve"> degrees in Math &amp; Science and Liberal Art</w:t>
+      </w:r>
+      <w:r>
+        <w:rPr>
+          <w:rStyle w:val="fs14fw4fsioverflow-hidden"/>
           <w:rFonts w:ascii="Calibri (Body)" w:eastAsia="Calibri (Body)" w:hAnsi="Calibri (Body)" w:cs="Calibri (Body)"/>
           <w:i/>
           <w:iCs/>
           <w:sz w:val="15"/>
           <w:szCs w:val="15"/>
         </w:rPr>
-        <w:tab/>
-      </w:r>
-      <w:r>
-        <w:rPr>
-          <w:rStyle w:val="fs14fw4"/>
+        <w:t>s</w:t>
+      </w:r>
+      <w:r>
+        <w:rPr>
+          <w:rStyle w:val="fs14fw4fsioverflow-hidden"/>
           <w:rFonts w:ascii="Calibri (Body)" w:eastAsia="Calibri (Body)" w:hAnsi="Calibri (Body)" w:cs="Calibri (Body)"/>
           <w:i/>
           <w:iCs/>
           <w:sz w:val="15"/>
           <w:szCs w:val="15"/>
         </w:rPr>
-        <w:t xml:space="preserve">August </w:t>
-      </w:r>
-      <w:r>
-        <w:rPr>
-          <w:rStyle w:val="fs14fw4overflow-hidden"/>
+        <w:t xml:space="preserve"> as Dual Enrollment High School Student, w/ over 60 GE credits completed</w:t>
+      </w:r>
+      <w:r>
+        <w:rPr>
+          <w:rStyle w:val="fs14fw4"/>
           <w:rFonts w:ascii="Calibri (Body)" w:eastAsia="Calibri (Body)" w:hAnsi="Calibri (Body)" w:cs="Calibri (Body)"/>
           <w:i/>
           <w:iCs/>
           <w:sz w:val="15"/>
           <w:szCs w:val="15"/>
         </w:rPr>
-        <w:t xml:space="preserve">2018 – May </w:t>
-      </w:r>
-      <w:r>
-        <w:rPr>
-          <w:rStyle w:val="fs14fw4overflow-hidden"/>
+        <w:tab/>
+      </w:r>
+      <w:r>
+        <w:rPr>
+          <w:rStyle w:val="fs14fw4"/>
           <w:rFonts w:ascii="Calibri (Body)" w:eastAsia="Calibri (Body)" w:hAnsi="Calibri (Body)" w:cs="Calibri (Body)"/>
           <w:i/>
           <w:iCs/>
           <w:sz w:val="15"/>
           <w:szCs w:val="15"/>
         </w:rPr>
+        <w:t xml:space="preserve">August </w:t>
+      </w:r>
+      <w:r>
+        <w:rPr>
+          <w:rStyle w:val="fs14fw4overflow-hidden"/>
+          <w:rFonts w:ascii="Calibri (Body)" w:eastAsia="Calibri (Body)" w:hAnsi="Calibri (Body)" w:cs="Calibri (Body)"/>
+          <w:i/>
+          <w:iCs/>
+          <w:sz w:val="15"/>
+          <w:szCs w:val="15"/>
+        </w:rPr>
+        <w:t xml:space="preserve">2018 – May </w:t>
+      </w:r>
+      <w:r>
+        <w:rPr>
+          <w:rStyle w:val="fs14fw4overflow-hidden"/>
+          <w:rFonts w:ascii="Calibri (Body)" w:eastAsia="Calibri (Body)" w:hAnsi="Calibri (Body)" w:cs="Calibri (Body)"/>
+          <w:i/>
+          <w:iCs/>
+          <w:sz w:val="15"/>
+          <w:szCs w:val="15"/>
+        </w:rPr>
         <w:t>2022</w:t>
       </w:r>
     </w:p>
     <w:p>
       <w:pPr>
-        <w:pStyle w:val="ListParagraph"/>
-        <w:numPr>
-          <w:ilvl w:val="0"/>
-          <w:numId w:val="10"/>
-        </w:numPr>
-        <w:spacing w:line="210" w:lineRule="atLeast"/>
-        <w:rPr>
-          <w:rFonts w:ascii="Calibri (Body)" w:eastAsia="Calibri (Body)" w:hAnsi="Calibri (Body)" w:cs="Calibri (Body)"/>
-          <w:sz w:val="15"/>
-          <w:szCs w:val="15"/>
-        </w:rPr>
-      </w:pPr>
-      <w:r>
-        <w:rPr>
-          <w:rFonts w:ascii="Calibri (Body)" w:eastAsia="Calibri (Body)" w:hAnsi="Calibri (Body)" w:cs="Calibri (Body)"/>
-          <w:sz w:val="15"/>
-          <w:szCs w:val="15"/>
-        </w:rPr>
-        <w:t>Dual Enrollment Student throughout high school</w:t>
-      </w:r>
-      <w:r>
-        <w:rPr>
-          <w:rFonts w:ascii="Calibri (Body)" w:eastAsia="Calibri (Body)" w:hAnsi="Calibri (Body)" w:cs="Calibri (Body)"/>
-          <w:sz w:val="15"/>
-          <w:szCs w:val="15"/>
-        </w:rPr>
-        <w:t>, comple</w:t>
-      </w:r>
-      <w:r>
-        <w:rPr>
-          <w:rFonts w:ascii="Calibri (Body)" w:eastAsia="Calibri (Body)" w:hAnsi="Calibri (Body)" w:cs="Calibri (Body)"/>
-          <w:sz w:val="15"/>
-          <w:szCs w:val="15"/>
-        </w:rPr>
-        <w:t>ted</w:t>
-      </w:r>
-      <w:r>
-        <w:rPr>
-          <w:rFonts w:ascii="Calibri (Body)" w:eastAsia="Calibri (Body)" w:hAnsi="Calibri (Body)" w:cs="Calibri (Body)"/>
-          <w:sz w:val="15"/>
-          <w:szCs w:val="15"/>
-        </w:rPr>
-        <w:t xml:space="preserve"> over 60 credits in math, science, CS, history,</w:t>
-      </w:r>
-      <w:r>
-        <w:rPr>
-          <w:rFonts w:ascii="Calibri (Body)" w:eastAsia="Calibri (Body)" w:hAnsi="Calibri (Body)" w:cs="Calibri (Body)"/>
-          <w:sz w:val="15"/>
-          <w:szCs w:val="15"/>
-        </w:rPr>
-        <w:t xml:space="preserve"> finance</w:t>
-      </w:r>
-      <w:r>
-        <w:rPr>
-          <w:rFonts w:ascii="Calibri (Body)" w:eastAsia="Calibri (Body)" w:hAnsi="Calibri (Body)" w:cs="Calibri (Body)"/>
-          <w:sz w:val="15"/>
-          <w:szCs w:val="15"/>
-        </w:rPr>
-        <w:t xml:space="preserve"> and </w:t>
-      </w:r>
-      <w:proofErr w:type="gramStart"/>
-      <w:r>
-        <w:rPr>
-          <w:rFonts w:ascii="Calibri (Body)" w:eastAsia="Calibri (Body)" w:hAnsi="Calibri (Body)" w:cs="Calibri (Body)"/>
-          <w:sz w:val="15"/>
-          <w:szCs w:val="15"/>
-        </w:rPr>
-        <w:t>music</w:t>
-      </w:r>
-      <w:proofErr w:type="gramEnd"/>
+        <w:tabs>
+          <w:tab w:val="right" w:pos="10800"/>
+        </w:tabs>
+        <w:spacing w:line="20" w:lineRule="atLeast"/>
+        <w:rPr>
+          <w:rStyle w:val="fs14fw4"/>
+          <w:rFonts w:ascii="Calibri (Body)" w:eastAsia="Calibri (Body)" w:hAnsi="Calibri (Body)" w:cs="Calibri (Body)"/>
+          <w:sz w:val="4"/>
+          <w:szCs w:val="4"/>
+        </w:rPr>
+      </w:pPr>
+    </w:p>
+    <w:p>
+      <w:pPr>
+        <w:tabs>
+          <w:tab w:val="right" w:pos="10800"/>
+        </w:tabs>
+        <w:spacing w:line="20" w:lineRule="atLeast"/>
+        <w:rPr>
+          <w:rStyle w:val="fs14fw4"/>
+          <w:rFonts w:ascii="Calibri (Body)" w:eastAsia="Calibri (Body)" w:hAnsi="Calibri (Body)" w:cs="Calibri (Body)"/>
+          <w:sz w:val="4"/>
+          <w:szCs w:val="4"/>
+        </w:rPr>
+      </w:pPr>
     </w:p>
     <w:p>
       <w:pPr>
@@ -809,7 +901,7 @@
           <w:sz w:val="15"/>
           <w:szCs w:val="15"/>
         </w:rPr>
-        <w:t>Engineering Academy at Dos Pueblos High School</w:t>
+        <w:t xml:space="preserve">Engineering Academy at </w:t>
       </w:r>
       <w:r>
         <w:rPr>
@@ -820,6 +912,17 @@
           <w:sz w:val="15"/>
           <w:szCs w:val="15"/>
         </w:rPr>
+        <w:t>Dos Pueblos High School</w:t>
+      </w:r>
+      <w:r>
+        <w:rPr>
+          <w:rStyle w:val="fs14fw6overflow-hidden"/>
+          <w:rFonts w:ascii="Calibri (Body)" w:eastAsia="Calibri (Body)" w:hAnsi="Calibri (Body)" w:cs="Calibri (Body)"/>
+          <w:b/>
+          <w:bCs/>
+          <w:sz w:val="15"/>
+          <w:szCs w:val="15"/>
+        </w:rPr>
         <w:t xml:space="preserve"> – GPA: 5.0/5.0</w:t>
       </w:r>
       <w:r>
@@ -838,7 +941,25 @@
           <w:sz w:val="15"/>
           <w:szCs w:val="15"/>
         </w:rPr>
-        <w:t>Baltimore, MD</w:t>
+        <w:t>Goleta</w:t>
+      </w:r>
+      <w:r>
+        <w:rPr>
+          <w:rStyle w:val="fs14fw4overflow-hidden"/>
+          <w:rFonts w:ascii="Calibri (Body)" w:eastAsia="Calibri (Body)" w:hAnsi="Calibri (Body)" w:cs="Calibri (Body)"/>
+          <w:sz w:val="15"/>
+          <w:szCs w:val="15"/>
+        </w:rPr>
+        <w:t xml:space="preserve">, </w:t>
+      </w:r>
+      <w:r>
+        <w:rPr>
+          <w:rStyle w:val="fs14fw4overflow-hidden"/>
+          <w:rFonts w:ascii="Calibri (Body)" w:eastAsia="Calibri (Body)" w:hAnsi="Calibri (Body)" w:cs="Calibri (Body)"/>
+          <w:sz w:val="15"/>
+          <w:szCs w:val="15"/>
+        </w:rPr>
+        <w:t>CA</w:t>
       </w:r>
     </w:p>
     <w:p>
@@ -951,6 +1072,17 @@
       </w:r>
       <w:r>
         <w:rPr>
+          <w:rStyle w:val="fs14fw6overflow-hidden"/>
+          <w:rFonts w:ascii="Calibri (Body)" w:eastAsia="Calibri (Body)" w:hAnsi="Calibri (Body)" w:cs="Calibri (Body)"/>
+          <w:b/>
+          <w:bCs/>
+          <w:sz w:val="15"/>
+          <w:szCs w:val="15"/>
+        </w:rPr>
+        <w:t xml:space="preserve"> w/ SECRET Security Clearance</w:t>
+      </w:r>
+      <w:r>
+        <w:rPr>
           <w:rStyle w:val="fs14fw4"/>
           <w:rFonts w:ascii="Calibri (Body)" w:eastAsia="Calibri (Body)" w:hAnsi="Calibri (Body)" w:cs="Calibri (Body)"/>
           <w:sz w:val="15"/>
@@ -1006,7 +1138,7 @@
           <w:sz w:val="15"/>
           <w:szCs w:val="15"/>
         </w:rPr>
-        <w:t xml:space="preserve">June 2023 – August 2023, </w:t>
+        <w:t xml:space="preserve">    </w:t>
       </w:r>
       <w:r>
         <w:rPr>
@@ -1017,7 +1149,40 @@
           <w:sz w:val="15"/>
           <w:szCs w:val="15"/>
         </w:rPr>
-        <w:t>June 2022 - August 2022</w:t>
+        <w:t>June</w:t>
+      </w:r>
+      <w:r>
+        <w:rPr>
+          <w:rStyle w:val="fs14fw4overflow-hidden"/>
+          <w:rFonts w:ascii="Calibri (Body)" w:eastAsia="Calibri (Body)" w:hAnsi="Calibri (Body)" w:cs="Calibri (Body)"/>
+          <w:i/>
+          <w:iCs/>
+          <w:sz w:val="15"/>
+          <w:szCs w:val="15"/>
+        </w:rPr>
+        <w:t xml:space="preserve"> 20</w:t>
+      </w:r>
+      <w:r>
+        <w:rPr>
+          <w:rStyle w:val="fs14fw4overflow-hidden"/>
+          <w:rFonts w:ascii="Calibri (Body)" w:eastAsia="Calibri (Body)" w:hAnsi="Calibri (Body)" w:cs="Calibri (Body)"/>
+          <w:i/>
+          <w:iCs/>
+          <w:sz w:val="15"/>
+          <w:szCs w:val="15"/>
+        </w:rPr>
+        <w:t>22</w:t>
+      </w:r>
+      <w:r>
+        <w:rPr>
+          <w:rStyle w:val="fs14fw4overflow-hidden"/>
+          <w:rFonts w:ascii="Calibri (Body)" w:eastAsia="Calibri (Body)" w:hAnsi="Calibri (Body)" w:cs="Calibri (Body)"/>
+          <w:i/>
+          <w:iCs/>
+          <w:sz w:val="15"/>
+          <w:szCs w:val="15"/>
+        </w:rPr>
+        <w:t xml:space="preserve"> - Present</w:t>
       </w:r>
     </w:p>
     <w:p>
@@ -1153,7 +1318,47 @@
           <w:sz w:val="15"/>
           <w:szCs w:val="15"/>
         </w:rPr>
-        <w:t xml:space="preserve">Experience w/ RESTful APIs, </w:t>
+        <w:t xml:space="preserve">Experience w/ </w:t>
+      </w:r>
+      <w:r>
+        <w:rPr>
+          <w:rFonts w:ascii="Calibri (Body)" w:eastAsia="Calibri (Body)" w:hAnsi="Calibri (Body)" w:cs="Calibri (Body)"/>
+          <w:sz w:val="15"/>
+          <w:szCs w:val="15"/>
+        </w:rPr>
+        <w:t>b</w:t>
+      </w:r>
+      <w:r>
+        <w:rPr>
+          <w:rFonts w:ascii="Calibri (Body)" w:eastAsia="Calibri (Body)" w:hAnsi="Calibri (Body)" w:cs="Calibri (Body)"/>
+          <w:sz w:val="15"/>
+          <w:szCs w:val="15"/>
+        </w:rPr>
+        <w:t xml:space="preserve">ackend &amp; </w:t>
+      </w:r>
+      <w:r>
+        <w:rPr>
+          <w:rFonts w:ascii="Calibri (Body)" w:eastAsia="Calibri (Body)" w:hAnsi="Calibri (Body)" w:cs="Calibri (Body)"/>
+          <w:sz w:val="15"/>
+          <w:szCs w:val="15"/>
+        </w:rPr>
+        <w:t>f</w:t>
+      </w:r>
+      <w:r>
+        <w:rPr>
+          <w:rFonts w:ascii="Calibri (Body)" w:eastAsia="Calibri (Body)" w:hAnsi="Calibri (Body)" w:cs="Calibri (Body)"/>
+          <w:sz w:val="15"/>
+          <w:szCs w:val="15"/>
+        </w:rPr>
+        <w:t xml:space="preserve">rontend development, </w:t>
+      </w:r>
+      <w:r>
+        <w:rPr>
+          <w:rFonts w:ascii="Calibri (Body)" w:eastAsia="Calibri (Body)" w:hAnsi="Calibri (Body)" w:cs="Calibri (Body)"/>
+          <w:sz w:val="15"/>
+          <w:szCs w:val="15"/>
+        </w:rPr>
+        <w:t xml:space="preserve">RESTful APIs, </w:t>
       </w:r>
       <w:r>
         <w:rPr>
@@ -1163,6 +1368,445 @@
         </w:rPr>
         <w:t>Robot Operating System (ROS), servo motors</w:t>
       </w:r>
+    </w:p>
+    <w:p>
+      <w:pPr>
+        <w:spacing w:line="210" w:lineRule="atLeast"/>
+        <w:rPr>
+          <w:rStyle w:val="fs14fw6overflow-hidden"/>
+          <w:rFonts w:ascii="Calibri (Body)" w:eastAsia="Calibri (Body)" w:hAnsi="Calibri (Body)" w:cs="Calibri (Body)"/>
+          <w:b/>
+          <w:bCs/>
+          <w:sz w:val="15"/>
+          <w:szCs w:val="15"/>
+        </w:rPr>
+      </w:pPr>
+      <w:r>
+        <w:rPr>
+          <w:rStyle w:val="fs14fw6overflow-hidden"/>
+          <w:rFonts w:ascii="Calibri (Body)" w:eastAsia="Calibri (Body)" w:hAnsi="Calibri (Body)" w:cs="Calibri (Body)"/>
+          <w:b/>
+          <w:bCs/>
+          <w:sz w:val="15"/>
+          <w:szCs w:val="15"/>
+        </w:rPr>
+        <w:t>Computer Science Course Assistant</w:t>
+      </w:r>
+      <w:r>
+        <w:rPr>
+          <w:rStyle w:val="fs14fw6overflow-hidden"/>
+          <w:rFonts w:ascii="Calibri (Body)" w:eastAsia="Calibri (Body)" w:hAnsi="Calibri (Body)" w:cs="Calibri (Body)"/>
+          <w:b/>
+          <w:bCs/>
+          <w:sz w:val="15"/>
+          <w:szCs w:val="15"/>
+        </w:rPr>
+        <w:t xml:space="preserve">                                                                                                                                                                                                                                   </w:t>
+      </w:r>
+      <w:r>
+        <w:rPr>
+          <w:rFonts w:ascii="Calibri (Body)" w:eastAsia="Calibri (Body)" w:hAnsi="Calibri (Body)" w:cs="Calibri (Body)"/>
+          <w:sz w:val="15"/>
+          <w:szCs w:val="15"/>
+        </w:rPr>
+        <w:t>Baltimore, MD</w:t>
+      </w:r>
+    </w:p>
+    <w:p>
+      <w:pPr>
+        <w:spacing w:line="210" w:lineRule="atLeast"/>
+        <w:rPr>
+          <w:rFonts w:ascii="Calibri (Body)" w:eastAsia="Calibri (Body)" w:hAnsi="Calibri (Body)" w:cs="Calibri (Body)"/>
+          <w:sz w:val="15"/>
+          <w:szCs w:val="15"/>
+        </w:rPr>
+      </w:pPr>
+      <w:r>
+        <w:rPr>
+          <w:rStyle w:val="fs14fw4overflow-hidden"/>
+          <w:rFonts w:ascii="Calibri (Body)" w:eastAsia="Calibri (Body)" w:hAnsi="Calibri (Body)" w:cs="Calibri (Body)"/>
+          <w:sz w:val="15"/>
+          <w:szCs w:val="15"/>
+        </w:rPr>
+        <w:t>The Johns Hopkins University at The Whiting School of Engineering</w:t>
+      </w:r>
+      <w:r>
+        <w:rPr>
+          <w:rStyle w:val="fs14fw4overflow-hidden"/>
+          <w:rFonts w:ascii="Calibri (Body)" w:eastAsia="Calibri (Body)" w:hAnsi="Calibri (Body)" w:cs="Calibri (Body)"/>
+          <w:sz w:val="15"/>
+          <w:szCs w:val="15"/>
+        </w:rPr>
+        <w:t xml:space="preserve">                                                                                                                                                              </w:t>
+      </w:r>
+      <w:r>
+        <w:rPr>
+          <w:rStyle w:val="fs14fw4overflow-hidden"/>
+          <w:rFonts w:ascii="Calibri (Body)" w:eastAsia="Calibri (Body)" w:hAnsi="Calibri (Body)" w:cs="Calibri (Body)"/>
+          <w:i/>
+          <w:iCs/>
+          <w:sz w:val="15"/>
+          <w:szCs w:val="15"/>
+        </w:rPr>
+        <w:t>August</w:t>
+      </w:r>
+      <w:r>
+        <w:rPr>
+          <w:rStyle w:val="fs14fw4overflow-hidden"/>
+          <w:rFonts w:ascii="Calibri (Body)" w:eastAsia="Calibri (Body)" w:hAnsi="Calibri (Body)" w:cs="Calibri (Body)"/>
+          <w:i/>
+          <w:iCs/>
+          <w:sz w:val="15"/>
+          <w:szCs w:val="15"/>
+        </w:rPr>
+        <w:t xml:space="preserve"> 20</w:t>
+      </w:r>
+      <w:r>
+        <w:rPr>
+          <w:rStyle w:val="fs14fw4overflow-hidden"/>
+          <w:rFonts w:ascii="Calibri (Body)" w:eastAsia="Calibri (Body)" w:hAnsi="Calibri (Body)" w:cs="Calibri (Body)"/>
+          <w:i/>
+          <w:iCs/>
+          <w:sz w:val="15"/>
+          <w:szCs w:val="15"/>
+        </w:rPr>
+        <w:t>2</w:t>
+      </w:r>
+      <w:r>
+        <w:rPr>
+          <w:rStyle w:val="fs14fw4overflow-hidden"/>
+          <w:rFonts w:ascii="Calibri (Body)" w:eastAsia="Calibri (Body)" w:hAnsi="Calibri (Body)" w:cs="Calibri (Body)"/>
+          <w:i/>
+          <w:iCs/>
+          <w:sz w:val="15"/>
+          <w:szCs w:val="15"/>
+        </w:rPr>
+        <w:t>3</w:t>
+      </w:r>
+      <w:r>
+        <w:rPr>
+          <w:rStyle w:val="fs14fw4overflow-hidden"/>
+          <w:rFonts w:ascii="Calibri (Body)" w:eastAsia="Calibri (Body)" w:hAnsi="Calibri (Body)" w:cs="Calibri (Body)"/>
+          <w:i/>
+          <w:iCs/>
+          <w:sz w:val="15"/>
+          <w:szCs w:val="15"/>
+        </w:rPr>
+        <w:t xml:space="preserve"> - Present</w:t>
+      </w:r>
+    </w:p>
+    <w:p>
+      <w:pPr>
+        <w:numPr>
+          <w:ilvl w:val="0"/>
+          <w:numId w:val="3"/>
+        </w:numPr>
+        <w:spacing w:line="210" w:lineRule="atLeast"/>
+        <w:ind w:hanging="397"/>
+        <w:rPr>
+          <w:rFonts w:ascii="Calibri (Body)" w:eastAsia="Calibri (Body)" w:hAnsi="Calibri (Body)" w:cs="Calibri (Body)"/>
+          <w:sz w:val="15"/>
+          <w:szCs w:val="15"/>
+        </w:rPr>
+      </w:pPr>
+      <w:r>
+        <w:rPr>
+          <w:rFonts w:ascii="Calibri (Body)" w:eastAsia="Calibri (Body)" w:hAnsi="Calibri (Body)" w:cs="Calibri (Body)"/>
+          <w:sz w:val="15"/>
+          <w:szCs w:val="15"/>
+        </w:rPr>
+        <w:t>Intermediate Programming (EN.601.220)</w:t>
+      </w:r>
+      <w:r>
+        <w:rPr>
+          <w:rFonts w:ascii="Calibri (Body)" w:eastAsia="Calibri (Body)" w:hAnsi="Calibri (Body)" w:cs="Calibri (Body)"/>
+          <w:sz w:val="15"/>
+          <w:szCs w:val="15"/>
+        </w:rPr>
+        <w:t xml:space="preserve"> – assist students in class, hold office hours, grade assignments, and proctor </w:t>
+      </w:r>
+      <w:proofErr w:type="gramStart"/>
+      <w:r>
+        <w:rPr>
+          <w:rFonts w:ascii="Calibri (Body)" w:eastAsia="Calibri (Body)" w:hAnsi="Calibri (Body)" w:cs="Calibri (Body)"/>
+          <w:sz w:val="15"/>
+          <w:szCs w:val="15"/>
+        </w:rPr>
+        <w:t>exams</w:t>
+      </w:r>
+      <w:proofErr w:type="gramEnd"/>
+    </w:p>
+    <w:p>
+      <w:pPr>
+        <w:tabs>
+          <w:tab w:val="right" w:pos="10800"/>
+        </w:tabs>
+        <w:spacing w:line="210" w:lineRule="atLeast"/>
+        <w:rPr>
+          <w:rStyle w:val="fs14fw4"/>
+          <w:rFonts w:ascii="Calibri (Body)" w:eastAsia="Calibri (Body)" w:hAnsi="Calibri (Body)" w:cs="Calibri (Body)"/>
+          <w:sz w:val="15"/>
+          <w:szCs w:val="15"/>
+        </w:rPr>
+      </w:pPr>
+      <w:r>
+        <w:rPr>
+          <w:rStyle w:val="fs14fw6overflow-hidden"/>
+          <w:rFonts w:ascii="Calibri (Body)" w:eastAsia="Calibri (Body)" w:hAnsi="Calibri (Body)" w:cs="Calibri (Body)"/>
+          <w:b/>
+          <w:bCs/>
+          <w:sz w:val="15"/>
+          <w:szCs w:val="15"/>
+        </w:rPr>
+        <w:t>Mechatronics Programmer for Science Museums across CA</w:t>
+      </w:r>
+      <w:r>
+        <w:rPr>
+          <w:rStyle w:val="fs14fw4"/>
+          <w:rFonts w:ascii="Calibri (Body)" w:eastAsia="Calibri (Body)" w:hAnsi="Calibri (Body)" w:cs="Calibri (Body)"/>
+          <w:sz w:val="15"/>
+          <w:szCs w:val="15"/>
+        </w:rPr>
+        <w:tab/>
+      </w:r>
+      <w:r>
+        <w:rPr>
+          <w:rStyle w:val="fs14fw4overflow-hidden"/>
+          <w:rFonts w:ascii="Calibri (Body)" w:eastAsia="Calibri (Body)" w:hAnsi="Calibri (Body)" w:cs="Calibri (Body)"/>
+          <w:sz w:val="15"/>
+          <w:szCs w:val="15"/>
+        </w:rPr>
+        <w:t>Goleta, CA</w:t>
+      </w:r>
+    </w:p>
+    <w:p>
+      <w:pPr>
+        <w:tabs>
+          <w:tab w:val="right" w:pos="10800"/>
+        </w:tabs>
+        <w:spacing w:line="210" w:lineRule="atLeast"/>
+        <w:rPr>
+          <w:rStyle w:val="fs14fw4"/>
+          <w:rFonts w:ascii="Calibri (Body)" w:eastAsia="Calibri (Body)" w:hAnsi="Calibri (Body)" w:cs="Calibri (Body)"/>
+          <w:sz w:val="15"/>
+          <w:szCs w:val="15"/>
+        </w:rPr>
+      </w:pPr>
+      <w:r>
+        <w:rPr>
+          <w:rStyle w:val="fs14fw4overflow-hidden"/>
+          <w:rFonts w:ascii="Calibri (Body)" w:eastAsia="Calibri (Body)" w:hAnsi="Calibri (Body)" w:cs="Calibri (Body)"/>
+          <w:sz w:val="15"/>
+          <w:szCs w:val="15"/>
+        </w:rPr>
+        <w:t>Dos Pueblos Engineering Academy</w:t>
+      </w:r>
+      <w:r>
+        <w:rPr>
+          <w:rStyle w:val="fs14fw4"/>
+          <w:rFonts w:ascii="Calibri (Body)" w:eastAsia="Calibri (Body)" w:hAnsi="Calibri (Body)" w:cs="Calibri (Body)"/>
+          <w:sz w:val="15"/>
+          <w:szCs w:val="15"/>
+        </w:rPr>
+        <w:tab/>
+      </w:r>
+      <w:r>
+        <w:rPr>
+          <w:rStyle w:val="fs14fw4"/>
+          <w:rFonts w:ascii="Calibri (Body)" w:eastAsia="Calibri (Body)" w:hAnsi="Calibri (Body)" w:cs="Calibri (Body)"/>
+          <w:sz w:val="15"/>
+          <w:szCs w:val="15"/>
+        </w:rPr>
+        <w:t xml:space="preserve"> </w:t>
+      </w:r>
+      <w:r>
+        <w:rPr>
+          <w:rStyle w:val="fs14fw4overflow-hidden"/>
+          <w:rFonts w:ascii="Calibri (Body)" w:eastAsia="Calibri (Body)" w:hAnsi="Calibri (Body)" w:cs="Calibri (Body)"/>
+          <w:i/>
+          <w:iCs/>
+          <w:sz w:val="15"/>
+          <w:szCs w:val="15"/>
+        </w:rPr>
+        <w:t>August 2021 - June 2022</w:t>
+      </w:r>
+    </w:p>
+    <w:p>
+      <w:pPr>
+        <w:numPr>
+          <w:ilvl w:val="0"/>
+          <w:numId w:val="5"/>
+        </w:numPr>
+        <w:spacing w:line="210" w:lineRule="atLeast"/>
+        <w:ind w:hanging="397"/>
+        <w:rPr>
+          <w:rFonts w:ascii="Calibri (Body)" w:eastAsia="Calibri (Body)" w:hAnsi="Calibri (Body)" w:cs="Calibri (Body)"/>
+          <w:sz w:val="15"/>
+          <w:szCs w:val="15"/>
+        </w:rPr>
+      </w:pPr>
+      <w:r>
+        <w:rPr>
+          <w:rFonts w:ascii="Calibri (Body)" w:eastAsia="Calibri (Body)" w:hAnsi="Calibri (Body)" w:cs="Calibri (Body)"/>
+          <w:sz w:val="15"/>
+          <w:szCs w:val="15"/>
+        </w:rPr>
+        <w:t>Designed and created software for various exhibits to be displayed across museums in California, like the Exploratorium in San Francisco, as a HS Senior</w:t>
+      </w:r>
+    </w:p>
+    <w:p>
+      <w:pPr>
+        <w:numPr>
+          <w:ilvl w:val="0"/>
+          <w:numId w:val="5"/>
+        </w:numPr>
+        <w:spacing w:line="210" w:lineRule="atLeast"/>
+        <w:ind w:hanging="397"/>
+        <w:rPr>
+          <w:rFonts w:ascii="Calibri (Body)" w:eastAsia="Calibri (Body)" w:hAnsi="Calibri (Body)" w:cs="Calibri (Body)"/>
+          <w:sz w:val="15"/>
+          <w:szCs w:val="15"/>
+        </w:rPr>
+      </w:pPr>
+      <w:r>
+        <w:rPr>
+          <w:rFonts w:ascii="Calibri (Body)" w:eastAsia="Calibri (Body)" w:hAnsi="Calibri (Body)" w:cs="Calibri (Body)"/>
+          <w:sz w:val="15"/>
+          <w:szCs w:val="15"/>
+        </w:rPr>
+        <w:t xml:space="preserve">Implemented and deployed closed-loop feedback control (PID) systems, Apache webservers on Raspberry </w:t>
+      </w:r>
+      <w:proofErr w:type="spellStart"/>
+      <w:r>
+        <w:rPr>
+          <w:rFonts w:ascii="Calibri (Body)" w:eastAsia="Calibri (Body)" w:hAnsi="Calibri (Body)" w:cs="Calibri (Body)"/>
+          <w:sz w:val="15"/>
+          <w:szCs w:val="15"/>
+        </w:rPr>
+        <w:t>Pis</w:t>
+      </w:r>
+      <w:proofErr w:type="spellEnd"/>
+      <w:r>
+        <w:rPr>
+          <w:rFonts w:ascii="Calibri (Body)" w:eastAsia="Calibri (Body)" w:hAnsi="Calibri (Body)" w:cs="Calibri (Body)"/>
+          <w:sz w:val="15"/>
+          <w:szCs w:val="15"/>
+        </w:rPr>
+        <w:t xml:space="preserve">, CRUD applications, client-server models, Python libraries to </w:t>
+      </w:r>
+      <w:proofErr w:type="spellStart"/>
+      <w:r>
+        <w:rPr>
+          <w:rFonts w:ascii="Calibri (Body)" w:eastAsia="Calibri (Body)" w:hAnsi="Calibri (Body)" w:cs="Calibri (Body)"/>
+          <w:sz w:val="15"/>
+          <w:szCs w:val="15"/>
+        </w:rPr>
+        <w:t>PyPI</w:t>
+      </w:r>
+      <w:proofErr w:type="spellEnd"/>
+      <w:r>
+        <w:rPr>
+          <w:rFonts w:ascii="Calibri (Body)" w:eastAsia="Calibri (Body)" w:hAnsi="Calibri (Body)" w:cs="Calibri (Body)"/>
+          <w:sz w:val="15"/>
+          <w:szCs w:val="15"/>
+        </w:rPr>
+        <w:t xml:space="preserve">, and used Arduinos, various sensors and motors, and input </w:t>
+      </w:r>
+      <w:proofErr w:type="gramStart"/>
+      <w:r>
+        <w:rPr>
+          <w:rFonts w:ascii="Calibri (Body)" w:eastAsia="Calibri (Body)" w:hAnsi="Calibri (Body)" w:cs="Calibri (Body)"/>
+          <w:sz w:val="15"/>
+          <w:szCs w:val="15"/>
+        </w:rPr>
+        <w:t>devices</w:t>
+      </w:r>
+      <w:proofErr w:type="gramEnd"/>
+    </w:p>
+    <w:p>
+      <w:pPr>
+        <w:numPr>
+          <w:ilvl w:val="0"/>
+          <w:numId w:val="5"/>
+        </w:numPr>
+        <w:spacing w:line="210" w:lineRule="atLeast"/>
+        <w:ind w:hanging="397"/>
+        <w:rPr>
+          <w:rFonts w:ascii="Calibri (Body)" w:eastAsia="Calibri (Body)" w:hAnsi="Calibri (Body)" w:cs="Calibri (Body)"/>
+          <w:sz w:val="15"/>
+          <w:szCs w:val="15"/>
+        </w:rPr>
+      </w:pPr>
+      <w:r>
+        <w:rPr>
+          <w:rFonts w:ascii="Calibri (Body)" w:eastAsia="Calibri (Body)" w:hAnsi="Calibri (Body)" w:cs="Calibri (Body)"/>
+          <w:sz w:val="15"/>
+          <w:szCs w:val="15"/>
+        </w:rPr>
+        <w:t xml:space="preserve">Designed exhibit components with SOLIDWORKS and machined them w/ lathes, mills, &amp; laser cutters, as </w:t>
+      </w:r>
+      <w:proofErr w:type="gramStart"/>
+      <w:r>
+        <w:rPr>
+          <w:rFonts w:ascii="Calibri (Body)" w:eastAsia="Calibri (Body)" w:hAnsi="Calibri (Body)" w:cs="Calibri (Body)"/>
+          <w:sz w:val="15"/>
+          <w:szCs w:val="15"/>
+        </w:rPr>
+        <w:t>needed</w:t>
+      </w:r>
+      <w:proofErr w:type="gramEnd"/>
+    </w:p>
+    <w:p>
+      <w:pPr>
+        <w:numPr>
+          <w:ilvl w:val="0"/>
+          <w:numId w:val="5"/>
+        </w:numPr>
+        <w:spacing w:line="210" w:lineRule="atLeast"/>
+        <w:ind w:hanging="397"/>
+        <w:rPr>
+          <w:rFonts w:ascii="Calibri (Body)" w:eastAsia="Calibri (Body)" w:hAnsi="Calibri (Body)" w:cs="Calibri (Body)"/>
+          <w:sz w:val="15"/>
+          <w:szCs w:val="15"/>
+        </w:rPr>
+      </w:pPr>
+      <w:r>
+        <w:rPr>
+          <w:rFonts w:ascii="Calibri (Body)" w:eastAsia="Calibri (Body)" w:hAnsi="Calibri (Body)" w:cs="Calibri (Body)"/>
+          <w:sz w:val="15"/>
+          <w:szCs w:val="15"/>
+        </w:rPr>
+        <w:t xml:space="preserve">View my </w:t>
+      </w:r>
+      <w:hyperlink r:id="rId17" w:history="1">
+        <w:r>
+          <w:rPr>
+            <w:rStyle w:val="Hyperlink"/>
+            <w:rFonts w:ascii="Calibri (Body)" w:eastAsia="Calibri (Body)" w:hAnsi="Calibri (Body)" w:cs="Calibri (Body)"/>
+            <w:sz w:val="15"/>
+            <w:szCs w:val="15"/>
+          </w:rPr>
+          <w:t>Project Portfolio</w:t>
+        </w:r>
+      </w:hyperlink>
+      <w:r>
+        <w:rPr>
+          <w:rFonts w:ascii="Calibri (Body)" w:eastAsia="Calibri (Body)" w:hAnsi="Calibri (Body)" w:cs="Calibri (Body)"/>
+          <w:sz w:val="15"/>
+          <w:szCs w:val="15"/>
+        </w:rPr>
+        <w:t xml:space="preserve"> for a more detailed description of </w:t>
+      </w:r>
+      <w:proofErr w:type="gramStart"/>
+      <w:r>
+        <w:rPr>
+          <w:rFonts w:ascii="Calibri (Body)" w:eastAsia="Calibri (Body)" w:hAnsi="Calibri (Body)" w:cs="Calibri (Body)"/>
+          <w:sz w:val="15"/>
+          <w:szCs w:val="15"/>
+        </w:rPr>
+        <w:t>projects</w:t>
+      </w:r>
+      <w:proofErr w:type="gramEnd"/>
     </w:p>
     <w:p>
       <w:pPr>
@@ -1509,7 +2153,7 @@
           <w:szCs w:val="15"/>
         </w:rPr>
       </w:pPr>
-      <w:hyperlink r:id="rId17" w:history="1">
+      <w:hyperlink r:id="rId18" w:history="1">
         <w:r>
           <w:rPr>
             <w:rStyle w:val="Hyperlink"/>
@@ -1534,381 +2178,6 @@
           <w:szCs w:val="15"/>
         </w:rPr>
       </w:pPr>
-      <w:r>
-        <w:rPr>
-          <w:rStyle w:val="fs14fw6overflow-hidden"/>
-          <w:rFonts w:ascii="Calibri (Body)" w:eastAsia="Calibri (Body)" w:hAnsi="Calibri (Body)" w:cs="Calibri (Body)"/>
-          <w:b/>
-          <w:bCs/>
-          <w:sz w:val="15"/>
-          <w:szCs w:val="15"/>
-        </w:rPr>
-        <w:t>Mechatronics Programmer for Science Museums across CA</w:t>
-      </w:r>
-      <w:r>
-        <w:rPr>
-          <w:rStyle w:val="fs14fw4"/>
-          <w:rFonts w:ascii="Calibri (Body)" w:eastAsia="Calibri (Body)" w:hAnsi="Calibri (Body)" w:cs="Calibri (Body)"/>
-          <w:sz w:val="15"/>
-          <w:szCs w:val="15"/>
-        </w:rPr>
-        <w:tab/>
-      </w:r>
-      <w:r>
-        <w:rPr>
-          <w:rStyle w:val="fs14fw4overflow-hidden"/>
-          <w:rFonts w:ascii="Calibri (Body)" w:eastAsia="Calibri (Body)" w:hAnsi="Calibri (Body)" w:cs="Calibri (Body)"/>
-          <w:sz w:val="15"/>
-          <w:szCs w:val="15"/>
-        </w:rPr>
-        <w:t>Goleta, CA</w:t>
-      </w:r>
-    </w:p>
-    <w:p>
-      <w:pPr>
-        <w:tabs>
-          <w:tab w:val="right" w:pos="10800"/>
-        </w:tabs>
-        <w:spacing w:line="210" w:lineRule="atLeast"/>
-        <w:rPr>
-          <w:rStyle w:val="fs14fw4"/>
-          <w:rFonts w:ascii="Calibri (Body)" w:eastAsia="Calibri (Body)" w:hAnsi="Calibri (Body)" w:cs="Calibri (Body)"/>
-          <w:sz w:val="15"/>
-          <w:szCs w:val="15"/>
-        </w:rPr>
-      </w:pPr>
-      <w:r>
-        <w:rPr>
-          <w:rStyle w:val="fs14fw4overflow-hidden"/>
-          <w:rFonts w:ascii="Calibri (Body)" w:eastAsia="Calibri (Body)" w:hAnsi="Calibri (Body)" w:cs="Calibri (Body)"/>
-          <w:sz w:val="15"/>
-          <w:szCs w:val="15"/>
-        </w:rPr>
-        <w:t>Dos Pueblos Engineering Academy</w:t>
-      </w:r>
-      <w:r>
-        <w:rPr>
-          <w:rStyle w:val="fs14fw4"/>
-          <w:rFonts w:ascii="Calibri (Body)" w:eastAsia="Calibri (Body)" w:hAnsi="Calibri (Body)" w:cs="Calibri (Body)"/>
-          <w:sz w:val="15"/>
-          <w:szCs w:val="15"/>
-        </w:rPr>
-        <w:tab/>
-      </w:r>
-      <w:r>
-        <w:rPr>
-          <w:rStyle w:val="fs14fw4overflow-hidden"/>
-          <w:rFonts w:ascii="Calibri (Body)" w:eastAsia="Calibri (Body)" w:hAnsi="Calibri (Body)" w:cs="Calibri (Body)"/>
-          <w:i/>
-          <w:iCs/>
-          <w:sz w:val="15"/>
-          <w:szCs w:val="15"/>
-        </w:rPr>
-        <w:t>August 2021 - June 2022</w:t>
-      </w:r>
-    </w:p>
-    <w:p>
-      <w:pPr>
-        <w:numPr>
-          <w:ilvl w:val="0"/>
-          <w:numId w:val="5"/>
-        </w:numPr>
-        <w:spacing w:line="210" w:lineRule="atLeast"/>
-        <w:ind w:hanging="397"/>
-        <w:rPr>
-          <w:rFonts w:ascii="Calibri (Body)" w:eastAsia="Calibri (Body)" w:hAnsi="Calibri (Body)" w:cs="Calibri (Body)"/>
-          <w:sz w:val="15"/>
-          <w:szCs w:val="15"/>
-        </w:rPr>
-      </w:pPr>
-      <w:r>
-        <w:rPr>
-          <w:rFonts w:ascii="Calibri (Body)" w:eastAsia="Calibri (Body)" w:hAnsi="Calibri (Body)" w:cs="Calibri (Body)"/>
-          <w:sz w:val="15"/>
-          <w:szCs w:val="15"/>
-        </w:rPr>
-        <w:t>Designed and created software for various exhibits</w:t>
-      </w:r>
-      <w:r>
-        <w:rPr>
-          <w:rFonts w:ascii="Calibri (Body)" w:eastAsia="Calibri (Body)" w:hAnsi="Calibri (Body)" w:cs="Calibri (Body)"/>
-          <w:sz w:val="15"/>
-          <w:szCs w:val="15"/>
-        </w:rPr>
-        <w:t xml:space="preserve"> </w:t>
-      </w:r>
-      <w:r>
-        <w:rPr>
-          <w:rFonts w:ascii="Calibri (Body)" w:eastAsia="Calibri (Body)" w:hAnsi="Calibri (Body)" w:cs="Calibri (Body)"/>
-          <w:sz w:val="15"/>
-          <w:szCs w:val="15"/>
-        </w:rPr>
-        <w:t xml:space="preserve">to be displayed </w:t>
-      </w:r>
-      <w:r>
-        <w:rPr>
-          <w:rFonts w:ascii="Calibri (Body)" w:eastAsia="Calibri (Body)" w:hAnsi="Calibri (Body)" w:cs="Calibri (Body)"/>
-          <w:sz w:val="15"/>
-          <w:szCs w:val="15"/>
-        </w:rPr>
-        <w:t xml:space="preserve">across </w:t>
-      </w:r>
-      <w:r>
-        <w:rPr>
-          <w:rFonts w:ascii="Calibri (Body)" w:eastAsia="Calibri (Body)" w:hAnsi="Calibri (Body)" w:cs="Calibri (Body)"/>
-          <w:sz w:val="15"/>
-          <w:szCs w:val="15"/>
-        </w:rPr>
-        <w:t xml:space="preserve">museums in </w:t>
-      </w:r>
-      <w:r>
-        <w:rPr>
-          <w:rFonts w:ascii="Calibri (Body)" w:eastAsia="Calibri (Body)" w:hAnsi="Calibri (Body)" w:cs="Calibri (Body)"/>
-          <w:sz w:val="15"/>
-          <w:szCs w:val="15"/>
-        </w:rPr>
-        <w:t xml:space="preserve">California, like the Exploratorium in San </w:t>
-      </w:r>
-      <w:r>
-        <w:rPr>
-          <w:rFonts w:ascii="Calibri (Body)" w:eastAsia="Calibri (Body)" w:hAnsi="Calibri (Body)" w:cs="Calibri (Body)"/>
-          <w:sz w:val="15"/>
-          <w:szCs w:val="15"/>
-        </w:rPr>
-        <w:t>Francisco, as a HS Senior</w:t>
-      </w:r>
-    </w:p>
-    <w:p>
-      <w:pPr>
-        <w:numPr>
-          <w:ilvl w:val="0"/>
-          <w:numId w:val="5"/>
-        </w:numPr>
-        <w:spacing w:line="210" w:lineRule="atLeast"/>
-        <w:ind w:hanging="397"/>
-        <w:rPr>
-          <w:rFonts w:ascii="Calibri (Body)" w:eastAsia="Calibri (Body)" w:hAnsi="Calibri (Body)" w:cs="Calibri (Body)"/>
-          <w:sz w:val="15"/>
-          <w:szCs w:val="15"/>
-        </w:rPr>
-      </w:pPr>
-      <w:r>
-        <w:rPr>
-          <w:rFonts w:ascii="Calibri (Body)" w:eastAsia="Calibri (Body)" w:hAnsi="Calibri (Body)" w:cs="Calibri (Body)"/>
-          <w:sz w:val="15"/>
-          <w:szCs w:val="15"/>
-        </w:rPr>
-        <w:t xml:space="preserve">Implemented and deployed closed-loop feedback control (PID) systems, </w:t>
-      </w:r>
-      <w:r>
-        <w:rPr>
-          <w:rFonts w:ascii="Calibri (Body)" w:eastAsia="Calibri (Body)" w:hAnsi="Calibri (Body)" w:cs="Calibri (Body)"/>
-          <w:sz w:val="15"/>
-          <w:szCs w:val="15"/>
-        </w:rPr>
-        <w:t xml:space="preserve">Apache </w:t>
-      </w:r>
-      <w:r>
-        <w:rPr>
-          <w:rFonts w:ascii="Calibri (Body)" w:eastAsia="Calibri (Body)" w:hAnsi="Calibri (Body)" w:cs="Calibri (Body)"/>
-          <w:sz w:val="15"/>
-          <w:szCs w:val="15"/>
-        </w:rPr>
-        <w:t>webservers</w:t>
-      </w:r>
-      <w:r>
-        <w:rPr>
-          <w:rFonts w:ascii="Calibri (Body)" w:eastAsia="Calibri (Body)" w:hAnsi="Calibri (Body)" w:cs="Calibri (Body)"/>
-          <w:sz w:val="15"/>
-          <w:szCs w:val="15"/>
-        </w:rPr>
-        <w:t xml:space="preserve"> on Raspberry </w:t>
-      </w:r>
-      <w:proofErr w:type="spellStart"/>
-      <w:r>
-        <w:rPr>
-          <w:rFonts w:ascii="Calibri (Body)" w:eastAsia="Calibri (Body)" w:hAnsi="Calibri (Body)" w:cs="Calibri (Body)"/>
-          <w:sz w:val="15"/>
-          <w:szCs w:val="15"/>
-        </w:rPr>
-        <w:t>Pis</w:t>
-      </w:r>
-      <w:proofErr w:type="spellEnd"/>
-      <w:r>
-        <w:rPr>
-          <w:rFonts w:ascii="Calibri (Body)" w:eastAsia="Calibri (Body)" w:hAnsi="Calibri (Body)" w:cs="Calibri (Body)"/>
-          <w:sz w:val="15"/>
-          <w:szCs w:val="15"/>
-        </w:rPr>
-        <w:t xml:space="preserve">, </w:t>
-      </w:r>
-      <w:r>
-        <w:rPr>
-          <w:rFonts w:ascii="Calibri (Body)" w:eastAsia="Calibri (Body)" w:hAnsi="Calibri (Body)" w:cs="Calibri (Body)"/>
-          <w:sz w:val="15"/>
-          <w:szCs w:val="15"/>
-        </w:rPr>
-        <w:t xml:space="preserve">CRUD </w:t>
-      </w:r>
-      <w:r>
-        <w:rPr>
-          <w:rFonts w:ascii="Calibri (Body)" w:eastAsia="Calibri (Body)" w:hAnsi="Calibri (Body)" w:cs="Calibri (Body)"/>
-          <w:sz w:val="15"/>
-          <w:szCs w:val="15"/>
-        </w:rPr>
-        <w:t xml:space="preserve">applications, client-server models, Python libraries to </w:t>
-      </w:r>
-      <w:proofErr w:type="spellStart"/>
-      <w:r>
-        <w:rPr>
-          <w:rFonts w:ascii="Calibri (Body)" w:eastAsia="Calibri (Body)" w:hAnsi="Calibri (Body)" w:cs="Calibri (Body)"/>
-          <w:sz w:val="15"/>
-          <w:szCs w:val="15"/>
-        </w:rPr>
-        <w:t>PyPI</w:t>
-      </w:r>
-      <w:proofErr w:type="spellEnd"/>
-      <w:r>
-        <w:rPr>
-          <w:rFonts w:ascii="Calibri (Body)" w:eastAsia="Calibri (Body)" w:hAnsi="Calibri (Body)" w:cs="Calibri (Body)"/>
-          <w:sz w:val="15"/>
-          <w:szCs w:val="15"/>
-        </w:rPr>
-        <w:t xml:space="preserve">, and used Arduinos, various sensors and motors, and input </w:t>
-      </w:r>
-      <w:proofErr w:type="gramStart"/>
-      <w:r>
-        <w:rPr>
-          <w:rFonts w:ascii="Calibri (Body)" w:eastAsia="Calibri (Body)" w:hAnsi="Calibri (Body)" w:cs="Calibri (Body)"/>
-          <w:sz w:val="15"/>
-          <w:szCs w:val="15"/>
-        </w:rPr>
-        <w:t>devices</w:t>
-      </w:r>
-      <w:proofErr w:type="gramEnd"/>
-    </w:p>
-    <w:p>
-      <w:pPr>
-        <w:numPr>
-          <w:ilvl w:val="0"/>
-          <w:numId w:val="5"/>
-        </w:numPr>
-        <w:spacing w:line="210" w:lineRule="atLeast"/>
-        <w:ind w:hanging="397"/>
-        <w:rPr>
-          <w:rFonts w:ascii="Calibri (Body)" w:eastAsia="Calibri (Body)" w:hAnsi="Calibri (Body)" w:cs="Calibri (Body)"/>
-          <w:sz w:val="15"/>
-          <w:szCs w:val="15"/>
-        </w:rPr>
-      </w:pPr>
-      <w:r>
-        <w:rPr>
-          <w:rFonts w:ascii="Calibri (Body)" w:eastAsia="Calibri (Body)" w:hAnsi="Calibri (Body)" w:cs="Calibri (Body)"/>
-          <w:sz w:val="15"/>
-          <w:szCs w:val="15"/>
-        </w:rPr>
-        <w:t xml:space="preserve">Designed exhibit components with </w:t>
-      </w:r>
-      <w:r>
-        <w:rPr>
-          <w:rFonts w:ascii="Calibri (Body)" w:eastAsia="Calibri (Body)" w:hAnsi="Calibri (Body)" w:cs="Calibri (Body)"/>
-          <w:sz w:val="15"/>
-          <w:szCs w:val="15"/>
-        </w:rPr>
-        <w:t>SOLIDWORKS</w:t>
-      </w:r>
-      <w:r>
-        <w:rPr>
-          <w:rFonts w:ascii="Calibri (Body)" w:eastAsia="Calibri (Body)" w:hAnsi="Calibri (Body)" w:cs="Calibri (Body)"/>
-          <w:sz w:val="15"/>
-          <w:szCs w:val="15"/>
-        </w:rPr>
-        <w:t xml:space="preserve"> and machined them w/ lathes, mills, &amp; laser cutters</w:t>
-      </w:r>
-      <w:r>
-        <w:rPr>
-          <w:rFonts w:ascii="Calibri (Body)" w:eastAsia="Calibri (Body)" w:hAnsi="Calibri (Body)" w:cs="Calibri (Body)"/>
-          <w:sz w:val="15"/>
-          <w:szCs w:val="15"/>
-        </w:rPr>
-        <w:t xml:space="preserve">, as </w:t>
-      </w:r>
-      <w:proofErr w:type="gramStart"/>
-      <w:r>
-        <w:rPr>
-          <w:rFonts w:ascii="Calibri (Body)" w:eastAsia="Calibri (Body)" w:hAnsi="Calibri (Body)" w:cs="Calibri (Body)"/>
-          <w:sz w:val="15"/>
-          <w:szCs w:val="15"/>
-        </w:rPr>
-        <w:t>needed</w:t>
-      </w:r>
-      <w:proofErr w:type="gramEnd"/>
-    </w:p>
-    <w:p>
-      <w:pPr>
-        <w:numPr>
-          <w:ilvl w:val="0"/>
-          <w:numId w:val="5"/>
-        </w:numPr>
-        <w:spacing w:line="210" w:lineRule="atLeast"/>
-        <w:ind w:hanging="397"/>
-        <w:rPr>
-          <w:rFonts w:ascii="Calibri (Body)" w:eastAsia="Calibri (Body)" w:hAnsi="Calibri (Body)" w:cs="Calibri (Body)"/>
-          <w:sz w:val="15"/>
-          <w:szCs w:val="15"/>
-        </w:rPr>
-      </w:pPr>
-      <w:r>
-        <w:rPr>
-          <w:rFonts w:ascii="Calibri (Body)" w:eastAsia="Calibri (Body)" w:hAnsi="Calibri (Body)" w:cs="Calibri (Body)"/>
-          <w:sz w:val="15"/>
-          <w:szCs w:val="15"/>
-        </w:rPr>
-        <w:t xml:space="preserve">View my </w:t>
-      </w:r>
-      <w:hyperlink r:id="rId18" w:history="1">
-        <w:r>
-          <w:rPr>
-            <w:rStyle w:val="Hyperlink"/>
-            <w:rFonts w:ascii="Calibri (Body)" w:eastAsia="Calibri (Body)" w:hAnsi="Calibri (Body)" w:cs="Calibri (Body)"/>
-            <w:sz w:val="15"/>
-            <w:szCs w:val="15"/>
-          </w:rPr>
-          <w:t>Project Portfolio</w:t>
-        </w:r>
-      </w:hyperlink>
-      <w:r>
-        <w:rPr>
-          <w:rFonts w:ascii="Calibri (Body)" w:eastAsia="Calibri (Body)" w:hAnsi="Calibri (Body)" w:cs="Calibri (Body)"/>
-          <w:sz w:val="15"/>
-          <w:szCs w:val="15"/>
-        </w:rPr>
-        <w:t xml:space="preserve"> for a more detailed description of these </w:t>
-      </w:r>
-      <w:proofErr w:type="gramStart"/>
-      <w:r>
-        <w:rPr>
-          <w:rFonts w:ascii="Calibri (Body)" w:eastAsia="Calibri (Body)" w:hAnsi="Calibri (Body)" w:cs="Calibri (Body)"/>
-          <w:sz w:val="15"/>
-          <w:szCs w:val="15"/>
-        </w:rPr>
-        <w:t>projects</w:t>
-      </w:r>
-      <w:proofErr w:type="gramEnd"/>
-    </w:p>
-    <w:p>
-      <w:pPr>
-        <w:tabs>
-          <w:tab w:val="right" w:pos="10800"/>
-        </w:tabs>
-        <w:spacing w:line="210" w:lineRule="atLeast"/>
-        <w:rPr>
-          <w:rStyle w:val="fs14fw4"/>
-          <w:rFonts w:ascii="Calibri (Body)" w:eastAsia="Calibri (Body)" w:hAnsi="Calibri (Body)" w:cs="Calibri (Body)"/>
-          <w:sz w:val="15"/>
-          <w:szCs w:val="15"/>
-        </w:rPr>
-      </w:pPr>
       <w:proofErr w:type="spellStart"/>
       <w:r>
         <w:rPr>
@@ -2095,15 +2364,7 @@
           <w:sz w:val="15"/>
           <w:szCs w:val="15"/>
         </w:rPr>
-        <w:t>compose and arrange works</w:t>
-      </w:r>
-      <w:r>
-        <w:rPr>
-          <w:rFonts w:ascii="Calibri (Body)" w:eastAsia="Calibri (Body)" w:hAnsi="Calibri (Body)" w:cs="Calibri (Body)"/>
-          <w:sz w:val="15"/>
-          <w:szCs w:val="15"/>
-        </w:rPr>
-        <w:t xml:space="preserve">, all with my brother as a </w:t>
+        <w:t xml:space="preserve">compose and arrange </w:t>
       </w:r>
       <w:proofErr w:type="gramStart"/>
       <w:r>
@@ -2112,7 +2373,7 @@
           <w:sz w:val="15"/>
           <w:szCs w:val="15"/>
         </w:rPr>
-        <w:t>duo</w:t>
+        <w:t>works</w:t>
       </w:r>
       <w:proofErr w:type="gramEnd"/>
     </w:p>
@@ -2239,16 +2500,34 @@
           <w:sz w:val="15"/>
           <w:szCs w:val="15"/>
         </w:rPr>
-        <w:t xml:space="preserve"> under faculty from Juilliard, Curtis, etc.</w:t>
-      </w:r>
-      <w:r>
-        <w:rPr>
-          <w:rFonts w:ascii="Calibri (Body)" w:eastAsia="Calibri (Body)" w:hAnsi="Calibri (Body)" w:cs="Calibri (Body)"/>
-          <w:sz w:val="15"/>
-          <w:szCs w:val="15"/>
-        </w:rPr>
-        <w:t>, University of California Santa Barbara (UCSB), Santa Barbara City College (SBCC), The Schwab Academy of Music, Westmont Academy for Young Artists, and Santa Barbara Music and Arts Conservatory</w:t>
-      </w:r>
+        <w:t xml:space="preserve"> under faculty from Juilliard, Curtis</w:t>
+      </w:r>
+      <w:r>
+        <w:rPr>
+          <w:rFonts w:ascii="Calibri (Body)" w:eastAsia="Calibri (Body)" w:hAnsi="Calibri (Body)" w:cs="Calibri (Body)"/>
+          <w:sz w:val="15"/>
+          <w:szCs w:val="15"/>
+        </w:rPr>
+        <w:t xml:space="preserve">, University of California Santa Barbara (UCSB), </w:t>
+      </w:r>
+      <w:r>
+        <w:rPr>
+          <w:rFonts w:ascii="Calibri (Body)" w:eastAsia="Calibri (Body)" w:hAnsi="Calibri (Body)" w:cs="Calibri (Body)"/>
+          <w:sz w:val="15"/>
+          <w:szCs w:val="15"/>
+        </w:rPr>
+        <w:t xml:space="preserve">and other </w:t>
+      </w:r>
+      <w:proofErr w:type="gramStart"/>
+      <w:r>
+        <w:rPr>
+          <w:rFonts w:ascii="Calibri (Body)" w:eastAsia="Calibri (Body)" w:hAnsi="Calibri (Body)" w:cs="Calibri (Body)"/>
+          <w:sz w:val="15"/>
+          <w:szCs w:val="15"/>
+        </w:rPr>
+        <w:t>institutions</w:t>
+      </w:r>
+      <w:proofErr w:type="gramEnd"/>
     </w:p>
     <w:p>
       <w:pPr>
@@ -2297,23 +2576,15 @@
           <w:sz w:val="15"/>
           <w:szCs w:val="15"/>
         </w:rPr>
-        <w:t>’2</w:t>
-      </w:r>
-      <w:r>
-        <w:rPr>
-          <w:rFonts w:ascii="Calibri (Body)" w:eastAsia="Calibri (Body)" w:hAnsi="Calibri (Body)" w:cs="Calibri (Body)"/>
-          <w:sz w:val="15"/>
-          <w:szCs w:val="15"/>
-        </w:rPr>
-        <w:t>2</w:t>
-      </w:r>
-      <w:r>
-        <w:rPr>
-          <w:rFonts w:ascii="Calibri (Body)" w:eastAsia="Calibri (Body)" w:hAnsi="Calibri (Body)" w:cs="Calibri (Body)"/>
-          <w:sz w:val="15"/>
-          <w:szCs w:val="15"/>
-        </w:rPr>
-        <w:t xml:space="preserve"> SECRET Security Clearance</w:t>
+        <w:t>‘</w:t>
+      </w:r>
+      <w:r>
+        <w:rPr>
+          <w:rFonts w:ascii="Calibri (Body)" w:eastAsia="Calibri (Body)" w:hAnsi="Calibri (Body)" w:cs="Calibri (Body)"/>
+          <w:sz w:val="15"/>
+          <w:szCs w:val="15"/>
+        </w:rPr>
+        <w:t>22 JHU Clark Scholar Member &amp; Recipient</w:t>
       </w:r>
     </w:p>
     <w:p>
@@ -2344,7 +2615,7 @@
           <w:sz w:val="15"/>
           <w:szCs w:val="15"/>
         </w:rPr>
-        <w:t>22 JHU Clark Scholar Member &amp; Recipient</w:t>
+        <w:t>22 Student Elected Representative for Mechanical engineering Undergraduate Student Council (MUSC) at JHU</w:t>
       </w:r>
     </w:p>
     <w:p>
@@ -2375,7 +2646,7 @@
           <w:sz w:val="15"/>
           <w:szCs w:val="15"/>
         </w:rPr>
-        <w:t>22 Student Elected Representative for Mechanical engineering Undergraduate Student Council (MUSC) at JHU</w:t>
+        <w:t>22 Santa Maria Philharmonic Showcase Winner</w:t>
       </w:r>
     </w:p>
     <w:p>
@@ -2406,7 +2677,7 @@
           <w:sz w:val="15"/>
           <w:szCs w:val="15"/>
         </w:rPr>
-        <w:t>22 Santa Maria Philharmonic Showcase Winner</w:t>
+        <w:t>21 AP Scholar w/ Distinction</w:t>
       </w:r>
     </w:p>
     <w:p>
@@ -2437,7 +2708,7 @@
           <w:sz w:val="15"/>
           <w:szCs w:val="15"/>
         </w:rPr>
-        <w:t>21 AP Scholar w/ Distinction</w:t>
+        <w:t>21 FIRST Robotics Tidal Tumble Semifinalist</w:t>
       </w:r>
     </w:p>
     <w:p>
@@ -2468,7 +2739,7 @@
           <w:sz w:val="15"/>
           <w:szCs w:val="15"/>
         </w:rPr>
-        <w:t>21 FIRST Robotics Tidal Tumble Semifinalist</w:t>
+        <w:t>21 Santa Barbara Double Piano Concerto Competition Winner</w:t>
       </w:r>
     </w:p>
     <w:p>
@@ -2499,7 +2770,7 @@
           <w:sz w:val="15"/>
           <w:szCs w:val="15"/>
         </w:rPr>
-        <w:t>21 Santa Barbara Double Piano Concerto Competition Winner</w:t>
+        <w:t>20 Music Teachers’ Association of California (MTAC) Composers Today Symposium State Level Finalist</w:t>
       </w:r>
     </w:p>
     <w:p>
@@ -2530,7 +2801,7 @@
           <w:sz w:val="15"/>
           <w:szCs w:val="15"/>
         </w:rPr>
-        <w:t>20 Music Teachers’ Association of California (MTAC) Composers Today Symposium State Level Finalist</w:t>
+        <w:t>18 Jr. High Chess Tournament District Winner</w:t>
       </w:r>
     </w:p>
     <w:p>
@@ -2561,7 +2832,7 @@
           <w:sz w:val="15"/>
           <w:szCs w:val="15"/>
         </w:rPr>
-        <w:t>18 Jr. High Chess Tournament District Winner</w:t>
+        <w:t>18 Mock Trial Team County Winner as Pre-trial attorney</w:t>
       </w:r>
     </w:p>
     <w:p>
@@ -2592,37 +2863,6 @@
           <w:sz w:val="15"/>
           <w:szCs w:val="15"/>
         </w:rPr>
-        <w:t>18 Mock Trial Team County Winner as Pre-trial attorney</w:t>
-      </w:r>
-    </w:p>
-    <w:p>
-      <w:pPr>
-        <w:numPr>
-          <w:ilvl w:val="0"/>
-          <w:numId w:val="7"/>
-        </w:numPr>
-        <w:spacing w:line="210" w:lineRule="atLeast"/>
-        <w:ind w:hanging="397"/>
-        <w:rPr>
-          <w:rFonts w:ascii="Calibri (Body)" w:eastAsia="Calibri (Body)" w:hAnsi="Calibri (Body)" w:cs="Calibri (Body)"/>
-          <w:sz w:val="15"/>
-          <w:szCs w:val="15"/>
-        </w:rPr>
-      </w:pPr>
-      <w:r>
-        <w:rPr>
-          <w:rFonts w:ascii="Calibri (Body)" w:eastAsia="Calibri (Body)" w:hAnsi="Calibri (Body)" w:cs="Calibri (Body)"/>
-          <w:sz w:val="15"/>
-          <w:szCs w:val="15"/>
-        </w:rPr>
-        <w:t>‘</w:t>
-      </w:r>
-      <w:r>
-        <w:rPr>
-          <w:rFonts w:ascii="Calibri (Body)" w:eastAsia="Calibri (Body)" w:hAnsi="Calibri (Body)" w:cs="Calibri (Body)"/>
-          <w:sz w:val="15"/>
-          <w:szCs w:val="15"/>
-        </w:rPr>
         <w:t>15 Jr. Black Belt in Kung Fu</w:t>
       </w:r>
     </w:p>
@@ -2974,7 +3214,49 @@
           <w:sz w:val="15"/>
           <w:szCs w:val="15"/>
         </w:rPr>
-        <w:t xml:space="preserve"> Logisim</w:t>
+        <w:t xml:space="preserve"> </w:t>
+      </w:r>
+      <w:proofErr w:type="spellStart"/>
+      <w:r>
+        <w:rPr>
+          <w:rFonts w:ascii="Calibri (Body)" w:eastAsia="Calibri (Body)" w:hAnsi="Calibri (Body)" w:cs="Calibri (Body)"/>
+          <w:sz w:val="15"/>
+          <w:szCs w:val="15"/>
+        </w:rPr>
+        <w:t>LT</w:t>
+      </w:r>
+      <w:r>
+        <w:rPr>
+          <w:rFonts w:ascii="Calibri (Body)" w:eastAsia="Calibri (Body)" w:hAnsi="Calibri (Body)" w:cs="Calibri (Body)"/>
+          <w:sz w:val="15"/>
+          <w:szCs w:val="15"/>
+        </w:rPr>
+        <w:t>s</w:t>
+      </w:r>
+      <w:r>
+        <w:rPr>
+          <w:rFonts w:ascii="Calibri (Body)" w:eastAsia="Calibri (Body)" w:hAnsi="Calibri (Body)" w:cs="Calibri (Body)"/>
+          <w:sz w:val="15"/>
+          <w:szCs w:val="15"/>
+        </w:rPr>
+        <w:t>pice</w:t>
+      </w:r>
+      <w:proofErr w:type="spellEnd"/>
+      <w:r>
+        <w:rPr>
+          <w:rFonts w:ascii="Calibri (Body)" w:eastAsia="Calibri (Body)" w:hAnsi="Calibri (Body)" w:cs="Calibri (Body)"/>
+          <w:sz w:val="15"/>
+          <w:szCs w:val="15"/>
+        </w:rPr>
+        <w:t xml:space="preserve">, </w:t>
+      </w:r>
+      <w:r>
+        <w:rPr>
+          <w:rFonts w:ascii="Calibri (Body)" w:eastAsia="Calibri (Body)" w:hAnsi="Calibri (Body)" w:cs="Calibri (Body)"/>
+          <w:sz w:val="15"/>
+          <w:szCs w:val="15"/>
+        </w:rPr>
+        <w:t>Logisim</w:t>
       </w:r>
       <w:r>
         <w:rPr>
@@ -3086,7 +3368,31 @@
           <w:sz w:val="15"/>
           <w:szCs w:val="15"/>
         </w:rPr>
-        <w:t>Computer Science Course Assistant at Johns Hopkins University</w:t>
+        <w:t xml:space="preserve">Johns </w:t>
+      </w:r>
+      <w:r>
+        <w:rPr>
+          <w:rFonts w:ascii="Calibri (Body)" w:eastAsia="Calibri (Body)" w:hAnsi="Calibri (Body)" w:cs="Calibri (Body)"/>
+          <w:sz w:val="15"/>
+          <w:szCs w:val="15"/>
+        </w:rPr>
+        <w:t xml:space="preserve">Hopkins Racing </w:t>
+      </w:r>
+      <w:r>
+        <w:rPr>
+          <w:rFonts w:ascii="Calibri (Body)" w:eastAsia="Calibri (Body)" w:hAnsi="Calibri (Body)" w:cs="Calibri (Body)"/>
+          <w:sz w:val="15"/>
+          <w:szCs w:val="15"/>
+        </w:rPr>
+        <w:t xml:space="preserve">Club </w:t>
+      </w:r>
+      <w:r>
+        <w:rPr>
+          <w:rFonts w:ascii="Calibri (Body)" w:eastAsia="Calibri (Body)" w:hAnsi="Calibri (Body)" w:cs="Calibri (Body)"/>
+          <w:sz w:val="15"/>
+          <w:szCs w:val="15"/>
+        </w:rPr>
+        <w:t>(Baja) Electronics Sub-team</w:t>
       </w:r>
     </w:p>
     <w:p>
@@ -3109,7 +3415,7 @@
           <w:sz w:val="15"/>
           <w:szCs w:val="15"/>
         </w:rPr>
-        <w:t>Santa Barbara Architectural Foundation Design Program</w:t>
+        <w:t>Johns Hopkins Robotics Club</w:t>
       </w:r>
     </w:p>
     <w:p>
@@ -3205,7 +3511,23 @@
           <w:sz w:val="15"/>
           <w:szCs w:val="15"/>
         </w:rPr>
-        <w:t xml:space="preserve">Classical </w:t>
+        <w:t>Classical</w:t>
+      </w:r>
+      <w:r>
+        <w:rPr>
+          <w:rFonts w:ascii="Calibri (Body)" w:eastAsia="Calibri (Body)" w:hAnsi="Calibri (Body)" w:cs="Calibri (Body)"/>
+          <w:sz w:val="15"/>
+          <w:szCs w:val="15"/>
+        </w:rPr>
+        <w:t xml:space="preserve"> Music</w:t>
+      </w:r>
+      <w:r>
+        <w:rPr>
+          <w:rFonts w:ascii="Calibri (Body)" w:eastAsia="Calibri (Body)" w:hAnsi="Calibri (Body)" w:cs="Calibri (Body)"/>
+          <w:sz w:val="15"/>
+          <w:szCs w:val="15"/>
+        </w:rPr>
+        <w:t xml:space="preserve"> </w:t>
       </w:r>
       <w:r>
         <w:rPr>
@@ -5054,7 +5376,7 @@
   <w:style w:type="paragraph" w:default="1" w:styleId="Normal">
     <w:name w:val="Normal"/>
     <w:qFormat/>
-    <w:rsid w:val="00805BCE"/>
+    <w:rsid w:val="001D3330"/>
     <w:rPr>
       <w:sz w:val="24"/>
       <w:szCs w:val="24"/>

</xml_diff>